<commit_message>
new tests for polynom(multy, eq) + arrList lab
</commit_message>
<xml_diff>
--- a/Labs/List.docx
+++ b/Labs/List.docx
@@ -81,7 +81,6 @@
           <w:szCs w:val="18"/>
         </w:rPr>
       </w:pPr>
-      <w:proofErr w:type="gramStart"/>
       <w:r>
         <w:rPr>
           <w:rStyle w:val="normaltextrun"/>
@@ -89,17 +88,7 @@
           <w:sz w:val="28"/>
           <w:szCs w:val="28"/>
         </w:rPr>
-        <w:t>высшего</w:t>
-      </w:r>
-      <w:proofErr w:type="gramEnd"/>
-      <w:r>
-        <w:rPr>
-          <w:rStyle w:val="normaltextrun"/>
-          <w:color w:val="000000"/>
-          <w:sz w:val="28"/>
-          <w:szCs w:val="28"/>
-        </w:rPr>
-        <w:t xml:space="preserve"> образования</w:t>
+        <w:t>высшего образования</w:t>
       </w:r>
       <w:r>
         <w:rPr>
@@ -751,27 +740,7 @@
           <w:sz w:val="28"/>
           <w:szCs w:val="28"/>
         </w:rPr>
-        <w:t>__________</w:t>
-      </w:r>
-      <w:proofErr w:type="gramStart"/>
-      <w:r>
-        <w:rPr>
-          <w:rStyle w:val="normaltextrun"/>
-          <w:color w:val="000000"/>
-          <w:sz w:val="28"/>
-          <w:szCs w:val="28"/>
-        </w:rPr>
-        <w:t>_  Подпись</w:t>
-      </w:r>
-      <w:proofErr w:type="gramEnd"/>
-      <w:r>
-        <w:rPr>
-          <w:rStyle w:val="normaltextrun"/>
-          <w:color w:val="000000"/>
-          <w:sz w:val="28"/>
-          <w:szCs w:val="28"/>
-        </w:rPr>
-        <w:t> </w:t>
+        <w:t>___________  Подпись </w:t>
       </w:r>
       <w:r>
         <w:rPr>
@@ -960,20 +929,8 @@
           <w:sz w:val="28"/>
           <w:szCs w:val="28"/>
         </w:rPr>
-        <w:t>__________</w:t>
-      </w:r>
-      <w:proofErr w:type="gramStart"/>
-      <w:r>
-        <w:rPr>
-          <w:rStyle w:val="normaltextrun"/>
-          <w:rFonts w:ascii="Calibri" w:hAnsi="Calibri" w:cs="Calibri"/>
-          <w:color w:val="000000"/>
-          <w:sz w:val="28"/>
-          <w:szCs w:val="28"/>
-        </w:rPr>
-        <w:t>_  Подпись</w:t>
-      </w:r>
-      <w:proofErr w:type="gramEnd"/>
+        <w:t>___________  Подпись</w:t>
+      </w:r>
       <w:r>
         <w:rPr>
           <w:rStyle w:val="eop"/>
@@ -2181,15 +2138,7 @@
         <w:pStyle w:val="a3"/>
       </w:pPr>
       <w:r>
-        <w:t xml:space="preserve">Демонстрация методов </w:t>
-      </w:r>
-      <w:proofErr w:type="gramStart"/>
-      <w:r>
-        <w:t>класса(</w:t>
-      </w:r>
-      <w:proofErr w:type="gramEnd"/>
-      <w:r>
-        <w:t>Создание, вставка в начало, в конец, на указанную позицию, удаление элемента).</w:t>
+        <w:t>Демонстрация методов класса(Создание, вставка в начало, в конец, на указанную позицию, удаление элемента).</w:t>
       </w:r>
     </w:p>
     <w:p>
@@ -2234,11 +2183,9 @@
       <w:pPr>
         <w:pStyle w:val="a3"/>
       </w:pPr>
-      <w:proofErr w:type="spellStart"/>
       <w:r>
         <w:t>List.h</w:t>
       </w:r>
-      <w:proofErr w:type="spellEnd"/>
       <w:r>
         <w:t xml:space="preserve"> </w:t>
       </w:r>
@@ -2259,13 +2206,8 @@
       <w:pPr>
         <w:pStyle w:val="a3"/>
       </w:pPr>
-      <w:proofErr w:type="spellStart"/>
-      <w:r>
-        <w:t>TLink</w:t>
-      </w:r>
-      <w:proofErr w:type="spellEnd"/>
-      <w:r>
-        <w:t xml:space="preserve"> – элемент списка.</w:t>
+      <w:r>
+        <w:t>TLink – элемент списка.</w:t>
       </w:r>
     </w:p>
     <w:p>
@@ -2307,17 +2249,8 @@
           <w:rStyle w:val="ad"/>
           <w:rFonts w:ascii="Times New Roman" w:hAnsi="Times New Roman"/>
         </w:rPr>
-        <w:t xml:space="preserve">T </w:t>
-      </w:r>
-      <w:proofErr w:type="spellStart"/>
-      <w:r>
-        <w:rPr>
-          <w:rStyle w:val="ad"/>
-          <w:rFonts w:ascii="Times New Roman" w:hAnsi="Times New Roman"/>
-        </w:rPr>
-        <w:t>value</w:t>
-      </w:r>
-      <w:proofErr w:type="spellEnd"/>
+        <w:t>T value</w:t>
+      </w:r>
       <w:r>
         <w:t xml:space="preserve"> –</w:t>
       </w:r>
@@ -2336,39 +2269,25 @@
           <w:numId w:val="23"/>
         </w:numPr>
       </w:pPr>
-      <w:proofErr w:type="spellStart"/>
       <w:r>
         <w:rPr>
           <w:rStyle w:val="ad"/>
           <w:rFonts w:ascii="Times New Roman" w:hAnsi="Times New Roman"/>
         </w:rPr>
-        <w:t>TLink</w:t>
-      </w:r>
-      <w:proofErr w:type="spellEnd"/>
+        <w:t xml:space="preserve">TLink&lt;T&gt;* p </w:t>
+      </w:r>
       <w:r>
         <w:rPr>
           <w:rStyle w:val="ad"/>
           <w:rFonts w:ascii="Times New Roman" w:hAnsi="Times New Roman"/>
         </w:rPr>
-        <w:t xml:space="preserve">&lt;T&gt;* p </w:t>
-      </w:r>
-      <w:proofErr w:type="gramStart"/>
-      <w:r>
-        <w:rPr>
-          <w:rStyle w:val="ad"/>
-          <w:rFonts w:ascii="Times New Roman" w:hAnsi="Times New Roman"/>
-        </w:rPr>
         <w:t>–</w:t>
       </w:r>
       <w:r>
         <w:t xml:space="preserve">  </w:t>
       </w:r>
       <w:r>
-        <w:t>указатель</w:t>
-      </w:r>
-      <w:proofErr w:type="gramEnd"/>
-      <w:r>
-        <w:t xml:space="preserve"> на следующий элемент</w:t>
+        <w:t>указатель на следующий элемент</w:t>
       </w:r>
       <w:r>
         <w:t>.</w:t>
@@ -2390,18 +2309,8 @@
           <w:numId w:val="27"/>
         </w:numPr>
       </w:pPr>
-      <w:proofErr w:type="spellStart"/>
-      <w:proofErr w:type="gramStart"/>
-      <w:r>
-        <w:t>TLink</w:t>
-      </w:r>
-      <w:proofErr w:type="spellEnd"/>
-      <w:r>
-        <w:t>(</w:t>
-      </w:r>
-      <w:proofErr w:type="gramEnd"/>
-      <w:r>
-        <w:t xml:space="preserve">) </w:t>
+      <w:r>
+        <w:t xml:space="preserve">TLink() </w:t>
       </w:r>
       <w:r>
         <w:t xml:space="preserve"> – </w:t>
@@ -2430,31 +2339,8 @@
           <w:rStyle w:val="a4"/>
         </w:rPr>
       </w:pPr>
-      <w:proofErr w:type="spellStart"/>
-      <w:proofErr w:type="gramStart"/>
-      <w:r>
-        <w:t>TLink</w:t>
-      </w:r>
-      <w:proofErr w:type="spellEnd"/>
-      <w:r>
-        <w:t>(</w:t>
-      </w:r>
-      <w:proofErr w:type="spellStart"/>
-      <w:proofErr w:type="gramEnd"/>
-      <w:r>
-        <w:t>const</w:t>
-      </w:r>
-      <w:proofErr w:type="spellEnd"/>
-      <w:r>
-        <w:t xml:space="preserve"> T&amp; a, </w:t>
-      </w:r>
-      <w:proofErr w:type="spellStart"/>
-      <w:r>
-        <w:t>TLink</w:t>
-      </w:r>
-      <w:proofErr w:type="spellEnd"/>
-      <w:r>
-        <w:t>&lt;T&gt;* _p)</w:t>
+      <w:r>
+        <w:t>TLink(const T&amp; a, TLink&lt;T&gt;* _p)</w:t>
       </w:r>
       <w:r>
         <w:t xml:space="preserve"> – </w:t>
@@ -2495,8 +2381,6 @@
           <w:rStyle w:val="a4"/>
         </w:rPr>
       </w:pPr>
-      <w:proofErr w:type="spellStart"/>
-      <w:proofErr w:type="gramStart"/>
       <w:r>
         <w:rPr>
           <w:rStyle w:val="a4"/>
@@ -2504,15 +2388,12 @@
         </w:rPr>
         <w:t>TLink</w:t>
       </w:r>
-      <w:proofErr w:type="spellEnd"/>
       <w:r>
         <w:rPr>
           <w:rStyle w:val="a4"/>
         </w:rPr>
         <w:t>(</w:t>
       </w:r>
-      <w:proofErr w:type="spellStart"/>
-      <w:proofErr w:type="gramEnd"/>
       <w:r>
         <w:rPr>
           <w:rStyle w:val="a4"/>
@@ -2520,14 +2401,12 @@
         </w:rPr>
         <w:t>const</w:t>
       </w:r>
-      <w:proofErr w:type="spellEnd"/>
       <w:r>
         <w:rPr>
           <w:rStyle w:val="a4"/>
         </w:rPr>
         <w:t xml:space="preserve"> </w:t>
       </w:r>
-      <w:proofErr w:type="spellStart"/>
       <w:r>
         <w:rPr>
           <w:rStyle w:val="a4"/>
@@ -2535,7 +2414,6 @@
         </w:rPr>
         <w:t>TLink</w:t>
       </w:r>
-      <w:proofErr w:type="spellEnd"/>
       <w:r>
         <w:rPr>
           <w:rStyle w:val="a4"/>
@@ -2586,7 +2464,6 @@
           <w:rStyle w:val="a4"/>
         </w:rPr>
       </w:pPr>
-      <w:proofErr w:type="gramStart"/>
       <w:r>
         <w:rPr>
           <w:rStyle w:val="a4"/>
@@ -2594,14 +2471,12 @@
         </w:rPr>
         <w:t>void</w:t>
       </w:r>
-      <w:proofErr w:type="gramEnd"/>
       <w:r>
         <w:rPr>
           <w:rStyle w:val="a4"/>
         </w:rPr>
         <w:t xml:space="preserve"> </w:t>
       </w:r>
-      <w:proofErr w:type="spellStart"/>
       <w:r>
         <w:rPr>
           <w:rStyle w:val="a4"/>
@@ -2609,14 +2484,12 @@
         </w:rPr>
         <w:t>SetValue</w:t>
       </w:r>
-      <w:proofErr w:type="spellEnd"/>
       <w:r>
         <w:rPr>
           <w:rStyle w:val="a4"/>
         </w:rPr>
         <w:t>(</w:t>
       </w:r>
-      <w:proofErr w:type="spellStart"/>
       <w:r>
         <w:rPr>
           <w:rStyle w:val="a4"/>
@@ -2624,7 +2497,6 @@
         </w:rPr>
         <w:t>const</w:t>
       </w:r>
-      <w:proofErr w:type="spellEnd"/>
       <w:r>
         <w:rPr>
           <w:rStyle w:val="a4"/>
@@ -2679,29 +2551,7 @@
         <w:rPr>
           <w:rStyle w:val="a4"/>
         </w:rPr>
-        <w:t xml:space="preserve">T </w:t>
-      </w:r>
-      <w:proofErr w:type="spellStart"/>
-      <w:proofErr w:type="gramStart"/>
-      <w:r>
-        <w:rPr>
-          <w:rStyle w:val="a4"/>
-        </w:rPr>
-        <w:t>GetValue</w:t>
-      </w:r>
-      <w:proofErr w:type="spellEnd"/>
-      <w:r>
-        <w:rPr>
-          <w:rStyle w:val="a4"/>
-        </w:rPr>
-        <w:t>(</w:t>
-      </w:r>
-      <w:proofErr w:type="gramEnd"/>
-      <w:r>
-        <w:rPr>
-          <w:rStyle w:val="a4"/>
-        </w:rPr>
-        <w:t>) – возвращает значение элемента.</w:t>
+        <w:t>T GetValue() – возвращает значение элемента.</w:t>
       </w:r>
     </w:p>
     <w:p>
@@ -2715,41 +2565,11 @@
           <w:rStyle w:val="a4"/>
         </w:rPr>
       </w:pPr>
-      <w:proofErr w:type="spellStart"/>
-      <w:r>
-        <w:rPr>
-          <w:rStyle w:val="a4"/>
-        </w:rPr>
-        <w:t>TLink</w:t>
-      </w:r>
-      <w:proofErr w:type="spellEnd"/>
-      <w:r>
-        <w:rPr>
-          <w:rStyle w:val="a4"/>
-        </w:rPr>
-        <w:t xml:space="preserve">&lt;T&gt;* </w:t>
-      </w:r>
-      <w:proofErr w:type="spellStart"/>
-      <w:proofErr w:type="gramStart"/>
-      <w:r>
-        <w:rPr>
-          <w:rStyle w:val="a4"/>
-        </w:rPr>
-        <w:t>GetNextLink</w:t>
-      </w:r>
-      <w:proofErr w:type="spellEnd"/>
-      <w:r>
-        <w:rPr>
-          <w:rStyle w:val="a4"/>
-        </w:rPr>
-        <w:t>(</w:t>
-      </w:r>
-      <w:proofErr w:type="gramEnd"/>
-      <w:r>
-        <w:rPr>
-          <w:rStyle w:val="a4"/>
-        </w:rPr>
-        <w:t>) – возвращает указатель на следующий элемент списка.</w:t>
+      <w:r>
+        <w:rPr>
+          <w:rStyle w:val="a4"/>
+        </w:rPr>
+        <w:t>TLink&lt;T&gt;* GetNextLink() – возвращает указатель на следующий элемент списка.</w:t>
       </w:r>
     </w:p>
     <w:p>
@@ -2763,7 +2583,6 @@
           <w:rStyle w:val="a4"/>
         </w:rPr>
       </w:pPr>
-      <w:proofErr w:type="gramStart"/>
       <w:r>
         <w:rPr>
           <w:rStyle w:val="a4"/>
@@ -2771,14 +2590,12 @@
         </w:rPr>
         <w:t>void</w:t>
       </w:r>
-      <w:proofErr w:type="gramEnd"/>
       <w:r>
         <w:rPr>
           <w:rStyle w:val="a4"/>
         </w:rPr>
         <w:t xml:space="preserve"> </w:t>
       </w:r>
-      <w:proofErr w:type="spellStart"/>
       <w:r>
         <w:rPr>
           <w:rStyle w:val="a4"/>
@@ -2786,14 +2603,12 @@
         </w:rPr>
         <w:t>setP</w:t>
       </w:r>
-      <w:proofErr w:type="spellEnd"/>
       <w:r>
         <w:rPr>
           <w:rStyle w:val="a4"/>
         </w:rPr>
         <w:t>(</w:t>
       </w:r>
-      <w:proofErr w:type="spellStart"/>
       <w:r>
         <w:rPr>
           <w:rStyle w:val="a4"/>
@@ -2801,7 +2616,6 @@
         </w:rPr>
         <w:t>TLink</w:t>
       </w:r>
-      <w:proofErr w:type="spellEnd"/>
       <w:r>
         <w:rPr>
           <w:rStyle w:val="a4"/>
@@ -2866,28 +2680,12 @@
           <w:rStyle w:val="a4"/>
         </w:rPr>
       </w:pPr>
-      <w:proofErr w:type="spellStart"/>
-      <w:r>
-        <w:rPr>
-          <w:rStyle w:val="a4"/>
-        </w:rPr>
-        <w:t>TLink</w:t>
-      </w:r>
-      <w:proofErr w:type="spellEnd"/>
-      <w:r>
-        <w:rPr>
-          <w:rStyle w:val="a4"/>
-        </w:rPr>
-        <w:t xml:space="preserve">&lt;T&gt;* </w:t>
-      </w:r>
-      <w:proofErr w:type="spellStart"/>
-      <w:r>
-        <w:rPr>
-          <w:rStyle w:val="a4"/>
-        </w:rPr>
-        <w:t>firstLink</w:t>
-      </w:r>
-      <w:proofErr w:type="spellEnd"/>
+      <w:r>
+        <w:rPr>
+          <w:rStyle w:val="a4"/>
+        </w:rPr>
+        <w:t>TLink&lt;T&gt;* firstLink</w:t>
+      </w:r>
       <w:r>
         <w:rPr>
           <w:rStyle w:val="a4"/>
@@ -2906,28 +2704,12 @@
           <w:rStyle w:val="a4"/>
         </w:rPr>
       </w:pPr>
-      <w:proofErr w:type="spellStart"/>
-      <w:r>
-        <w:rPr>
-          <w:rStyle w:val="a4"/>
-        </w:rPr>
-        <w:t>TLink</w:t>
-      </w:r>
-      <w:proofErr w:type="spellEnd"/>
-      <w:r>
-        <w:rPr>
-          <w:rStyle w:val="a4"/>
-        </w:rPr>
-        <w:t xml:space="preserve">&lt;T&gt;* </w:t>
-      </w:r>
-      <w:proofErr w:type="spellStart"/>
-      <w:r>
-        <w:rPr>
-          <w:rStyle w:val="a4"/>
-        </w:rPr>
-        <w:t>lastLink</w:t>
-      </w:r>
-      <w:proofErr w:type="spellEnd"/>
+      <w:r>
+        <w:rPr>
+          <w:rStyle w:val="a4"/>
+        </w:rPr>
+        <w:t>TLink&lt;T&gt;* lastLink</w:t>
+      </w:r>
       <w:r>
         <w:rPr>
           <w:rStyle w:val="a4"/>
@@ -2946,30 +2728,12 @@
           <w:rStyle w:val="a4"/>
         </w:rPr>
       </w:pPr>
-      <w:proofErr w:type="spellStart"/>
-      <w:proofErr w:type="gramStart"/>
-      <w:r>
-        <w:rPr>
-          <w:rStyle w:val="a4"/>
-        </w:rPr>
-        <w:t>int</w:t>
-      </w:r>
-      <w:proofErr w:type="spellEnd"/>
-      <w:proofErr w:type="gramEnd"/>
-      <w:r>
-        <w:rPr>
-          <w:rStyle w:val="a4"/>
-        </w:rPr>
-        <w:t xml:space="preserve"> </w:t>
-      </w:r>
-      <w:proofErr w:type="spellStart"/>
-      <w:r>
-        <w:rPr>
-          <w:rStyle w:val="a4"/>
-        </w:rPr>
-        <w:t>len</w:t>
-      </w:r>
-      <w:proofErr w:type="spellEnd"/>
+      <w:r>
+        <w:rPr>
+          <w:rStyle w:val="a4"/>
+        </w:rPr>
+        <w:t>int len</w:t>
+      </w:r>
       <w:r>
         <w:rPr>
           <w:rStyle w:val="a4"/>
@@ -2994,27 +2758,11 @@
           <w:numId w:val="26"/>
         </w:numPr>
       </w:pPr>
-      <w:proofErr w:type="spellStart"/>
-      <w:proofErr w:type="gramStart"/>
-      <w:r>
-        <w:rPr>
-          <w:rStyle w:val="a4"/>
-        </w:rPr>
-        <w:t>List</w:t>
-      </w:r>
-      <w:proofErr w:type="spellEnd"/>
-      <w:r>
-        <w:rPr>
-          <w:rStyle w:val="a4"/>
-        </w:rPr>
-        <w:t>(</w:t>
-      </w:r>
-      <w:proofErr w:type="gramEnd"/>
-      <w:r>
-        <w:rPr>
-          <w:rStyle w:val="a4"/>
-        </w:rPr>
-        <w:t>)</w:t>
+      <w:r>
+        <w:rPr>
+          <w:rStyle w:val="a4"/>
+        </w:rPr>
+        <w:t>List()</w:t>
       </w:r>
       <w:r>
         <w:rPr>
@@ -3044,29 +2792,7 @@
         <w:rPr>
           <w:rStyle w:val="a4"/>
         </w:rPr>
-        <w:t>~</w:t>
-      </w:r>
-      <w:proofErr w:type="spellStart"/>
-      <w:proofErr w:type="gramStart"/>
-      <w:r>
-        <w:rPr>
-          <w:rStyle w:val="a4"/>
-        </w:rPr>
-        <w:t>List</w:t>
-      </w:r>
-      <w:proofErr w:type="spellEnd"/>
-      <w:r>
-        <w:rPr>
-          <w:rStyle w:val="a4"/>
-        </w:rPr>
-        <w:t>(</w:t>
-      </w:r>
-      <w:proofErr w:type="gramEnd"/>
-      <w:r>
-        <w:rPr>
-          <w:rStyle w:val="a4"/>
-        </w:rPr>
-        <w:t>)</w:t>
+        <w:t>~List()</w:t>
       </w:r>
       <w:r>
         <w:rPr>
@@ -3090,60 +2816,8 @@
         <w:rPr>
           <w:rStyle w:val="a4"/>
         </w:rPr>
-        <w:t xml:space="preserve">T </w:t>
-      </w:r>
-      <w:proofErr w:type="spellStart"/>
-      <w:proofErr w:type="gramStart"/>
-      <w:r>
-        <w:rPr>
-          <w:rStyle w:val="a4"/>
-        </w:rPr>
-        <w:t>GetValue</w:t>
-      </w:r>
-      <w:proofErr w:type="spellEnd"/>
-      <w:r>
-        <w:rPr>
-          <w:rStyle w:val="a4"/>
-        </w:rPr>
-        <w:t>(</w:t>
-      </w:r>
-      <w:proofErr w:type="spellStart"/>
-      <w:proofErr w:type="gramEnd"/>
-      <w:r>
-        <w:rPr>
-          <w:rStyle w:val="a4"/>
-        </w:rPr>
-        <w:t>int</w:t>
-      </w:r>
-      <w:proofErr w:type="spellEnd"/>
-      <w:r>
-        <w:rPr>
-          <w:rStyle w:val="a4"/>
-        </w:rPr>
-        <w:t xml:space="preserve"> </w:t>
-      </w:r>
-      <w:proofErr w:type="spellStart"/>
-      <w:r>
-        <w:rPr>
-          <w:rStyle w:val="a4"/>
-        </w:rPr>
-        <w:t>pos</w:t>
-      </w:r>
-      <w:proofErr w:type="spellEnd"/>
-      <w:r>
-        <w:rPr>
-          <w:rStyle w:val="a4"/>
-        </w:rPr>
-        <w:t xml:space="preserve">) </w:t>
-      </w:r>
-      <w:proofErr w:type="spellStart"/>
-      <w:r>
-        <w:rPr>
-          <w:rStyle w:val="a4"/>
-        </w:rPr>
-        <w:t>const</w:t>
-      </w:r>
-      <w:proofErr w:type="spellEnd"/>
+        <w:t>T GetValue(int pos) const</w:t>
+      </w:r>
       <w:r>
         <w:rPr>
           <w:rStyle w:val="a4"/>
@@ -3175,44 +2849,12 @@
           <w:rStyle w:val="a4"/>
         </w:rPr>
       </w:pPr>
-      <w:proofErr w:type="spellStart"/>
-      <w:proofErr w:type="gramStart"/>
-      <w:r>
-        <w:rPr>
-          <w:rStyle w:val="a4"/>
-        </w:rPr>
-        <w:t>bool</w:t>
-      </w:r>
-      <w:proofErr w:type="spellEnd"/>
-      <w:proofErr w:type="gramEnd"/>
-      <w:r>
-        <w:rPr>
-          <w:rStyle w:val="a4"/>
-        </w:rPr>
-        <w:t xml:space="preserve"> </w:t>
-      </w:r>
-      <w:proofErr w:type="spellStart"/>
-      <w:r>
-        <w:rPr>
-          <w:rStyle w:val="a4"/>
-        </w:rPr>
-        <w:t>IsEmpty</w:t>
-      </w:r>
-      <w:proofErr w:type="spellEnd"/>
-      <w:r>
-        <w:rPr>
-          <w:rStyle w:val="a4"/>
-        </w:rPr>
-        <w:t xml:space="preserve">() </w:t>
-      </w:r>
-      <w:proofErr w:type="spellStart"/>
-      <w:r>
-        <w:rPr>
-          <w:rStyle w:val="a4"/>
-        </w:rPr>
-        <w:t>const</w:t>
-      </w:r>
-      <w:proofErr w:type="spellEnd"/>
+      <w:r>
+        <w:rPr>
+          <w:rStyle w:val="a4"/>
+        </w:rPr>
+        <w:t>bool IsEmpty() const</w:t>
+      </w:r>
       <w:r>
         <w:rPr>
           <w:rStyle w:val="a4"/>
@@ -3237,44 +2879,12 @@
         </w:rPr>
         <w:t xml:space="preserve"> </w:t>
       </w:r>
-      <w:proofErr w:type="spellStart"/>
-      <w:proofErr w:type="gramStart"/>
-      <w:r>
-        <w:rPr>
-          <w:rStyle w:val="a4"/>
-        </w:rPr>
-        <w:t>int</w:t>
-      </w:r>
-      <w:proofErr w:type="spellEnd"/>
-      <w:proofErr w:type="gramEnd"/>
-      <w:r>
-        <w:rPr>
-          <w:rStyle w:val="a4"/>
-        </w:rPr>
-        <w:t xml:space="preserve"> </w:t>
-      </w:r>
-      <w:proofErr w:type="spellStart"/>
-      <w:r>
-        <w:rPr>
-          <w:rStyle w:val="a4"/>
-        </w:rPr>
-        <w:t>GetLen</w:t>
-      </w:r>
-      <w:proofErr w:type="spellEnd"/>
-      <w:r>
-        <w:rPr>
-          <w:rStyle w:val="a4"/>
-        </w:rPr>
-        <w:t xml:space="preserve">() </w:t>
-      </w:r>
-      <w:proofErr w:type="spellStart"/>
-      <w:r>
-        <w:rPr>
-          <w:rStyle w:val="a4"/>
-        </w:rPr>
-        <w:t>const</w:t>
-      </w:r>
-      <w:proofErr w:type="spellEnd"/>
+      <w:r>
+        <w:rPr>
+          <w:rStyle w:val="a4"/>
+        </w:rPr>
+        <w:t>int GetLen() const</w:t>
+      </w:r>
       <w:r>
         <w:rPr>
           <w:rStyle w:val="a4"/>
@@ -3293,7 +2903,6 @@
           <w:rStyle w:val="a4"/>
         </w:rPr>
       </w:pPr>
-      <w:proofErr w:type="gramStart"/>
       <w:r>
         <w:rPr>
           <w:rStyle w:val="a4"/>
@@ -3301,14 +2910,12 @@
         </w:rPr>
         <w:t>void</w:t>
       </w:r>
-      <w:proofErr w:type="gramEnd"/>
       <w:r>
         <w:rPr>
           <w:rStyle w:val="a4"/>
         </w:rPr>
         <w:t xml:space="preserve"> </w:t>
       </w:r>
-      <w:proofErr w:type="spellStart"/>
       <w:r>
         <w:rPr>
           <w:rStyle w:val="a4"/>
@@ -3316,14 +2923,12 @@
         </w:rPr>
         <w:t>InsFirst</w:t>
       </w:r>
-      <w:proofErr w:type="spellEnd"/>
       <w:r>
         <w:rPr>
           <w:rStyle w:val="a4"/>
         </w:rPr>
         <w:t>(</w:t>
       </w:r>
-      <w:proofErr w:type="spellStart"/>
       <w:r>
         <w:rPr>
           <w:rStyle w:val="a4"/>
@@ -3331,7 +2936,6 @@
         </w:rPr>
         <w:t>const</w:t>
       </w:r>
-      <w:proofErr w:type="spellEnd"/>
       <w:r>
         <w:rPr>
           <w:rStyle w:val="a4"/>
@@ -3382,7 +2986,6 @@
           <w:rStyle w:val="a4"/>
         </w:rPr>
       </w:pPr>
-      <w:proofErr w:type="gramStart"/>
       <w:r>
         <w:rPr>
           <w:rStyle w:val="a4"/>
@@ -3390,14 +2993,12 @@
         </w:rPr>
         <w:t>void</w:t>
       </w:r>
-      <w:proofErr w:type="gramEnd"/>
       <w:r>
         <w:rPr>
           <w:rStyle w:val="a4"/>
         </w:rPr>
         <w:t xml:space="preserve"> </w:t>
       </w:r>
-      <w:proofErr w:type="spellStart"/>
       <w:r>
         <w:rPr>
           <w:rStyle w:val="a4"/>
@@ -3405,14 +3006,12 @@
         </w:rPr>
         <w:t>InsCustom</w:t>
       </w:r>
-      <w:proofErr w:type="spellEnd"/>
       <w:r>
         <w:rPr>
           <w:rStyle w:val="a4"/>
         </w:rPr>
         <w:t>(</w:t>
       </w:r>
-      <w:proofErr w:type="spellStart"/>
       <w:r>
         <w:rPr>
           <w:rStyle w:val="a4"/>
@@ -3420,7 +3019,6 @@
         </w:rPr>
         <w:t>const</w:t>
       </w:r>
-      <w:proofErr w:type="spellEnd"/>
       <w:r>
         <w:rPr>
           <w:rStyle w:val="a4"/>
@@ -3453,7 +3051,6 @@
         </w:rPr>
         <w:t xml:space="preserve">, </w:t>
       </w:r>
-      <w:proofErr w:type="spellStart"/>
       <w:r>
         <w:rPr>
           <w:rStyle w:val="a4"/>
@@ -3461,14 +3058,12 @@
         </w:rPr>
         <w:t>int</w:t>
       </w:r>
-      <w:proofErr w:type="spellEnd"/>
       <w:r>
         <w:rPr>
           <w:rStyle w:val="a4"/>
         </w:rPr>
         <w:t xml:space="preserve"> </w:t>
       </w:r>
-      <w:proofErr w:type="spellStart"/>
       <w:r>
         <w:rPr>
           <w:rStyle w:val="a4"/>
@@ -3476,7 +3071,6 @@
         </w:rPr>
         <w:t>pos</w:t>
       </w:r>
-      <w:proofErr w:type="spellEnd"/>
       <w:r>
         <w:rPr>
           <w:rStyle w:val="a4"/>
@@ -3514,7 +3108,6 @@
           <w:rStyle w:val="a4"/>
         </w:rPr>
       </w:pPr>
-      <w:proofErr w:type="gramStart"/>
       <w:r>
         <w:rPr>
           <w:rStyle w:val="a4"/>
@@ -3523,14 +3116,12 @@
         <w:lastRenderedPageBreak/>
         <w:t>void</w:t>
       </w:r>
-      <w:proofErr w:type="gramEnd"/>
       <w:r>
         <w:rPr>
           <w:rStyle w:val="a4"/>
         </w:rPr>
         <w:t xml:space="preserve"> </w:t>
       </w:r>
-      <w:proofErr w:type="spellStart"/>
       <w:r>
         <w:rPr>
           <w:rStyle w:val="a4"/>
@@ -3538,14 +3129,12 @@
         </w:rPr>
         <w:t>InsLast</w:t>
       </w:r>
-      <w:proofErr w:type="spellEnd"/>
       <w:r>
         <w:rPr>
           <w:rStyle w:val="a4"/>
         </w:rPr>
         <w:t>(</w:t>
       </w:r>
-      <w:proofErr w:type="spellStart"/>
       <w:r>
         <w:rPr>
           <w:rStyle w:val="a4"/>
@@ -3553,7 +3142,6 @@
         </w:rPr>
         <w:t>const</w:t>
       </w:r>
-      <w:proofErr w:type="spellEnd"/>
       <w:r>
         <w:rPr>
           <w:rStyle w:val="a4"/>
@@ -3604,35 +3192,11 @@
           <w:rStyle w:val="a4"/>
         </w:rPr>
       </w:pPr>
-      <w:proofErr w:type="spellStart"/>
-      <w:proofErr w:type="gramStart"/>
-      <w:r>
-        <w:rPr>
-          <w:rStyle w:val="a4"/>
-        </w:rPr>
-        <w:t>void</w:t>
-      </w:r>
-      <w:proofErr w:type="spellEnd"/>
-      <w:proofErr w:type="gramEnd"/>
-      <w:r>
-        <w:rPr>
-          <w:rStyle w:val="a4"/>
-        </w:rPr>
-        <w:t xml:space="preserve"> </w:t>
-      </w:r>
-      <w:proofErr w:type="spellStart"/>
-      <w:r>
-        <w:rPr>
-          <w:rStyle w:val="a4"/>
-        </w:rPr>
-        <w:t>DelFirst</w:t>
-      </w:r>
-      <w:proofErr w:type="spellEnd"/>
-      <w:r>
-        <w:rPr>
-          <w:rStyle w:val="a4"/>
-        </w:rPr>
-        <w:t>()</w:t>
+      <w:r>
+        <w:rPr>
+          <w:rStyle w:val="a4"/>
+        </w:rPr>
+        <w:t>void DelFirst()</w:t>
       </w:r>
       <w:r>
         <w:rPr>
@@ -3652,63 +3216,11 @@
           <w:rStyle w:val="a4"/>
         </w:rPr>
       </w:pPr>
-      <w:proofErr w:type="spellStart"/>
-      <w:proofErr w:type="gramStart"/>
-      <w:r>
-        <w:rPr>
-          <w:rStyle w:val="a4"/>
-        </w:rPr>
-        <w:t>void</w:t>
-      </w:r>
-      <w:proofErr w:type="spellEnd"/>
-      <w:proofErr w:type="gramEnd"/>
-      <w:r>
-        <w:rPr>
-          <w:rStyle w:val="a4"/>
-        </w:rPr>
-        <w:t xml:space="preserve"> </w:t>
-      </w:r>
-      <w:proofErr w:type="spellStart"/>
-      <w:r>
-        <w:rPr>
-          <w:rStyle w:val="a4"/>
-        </w:rPr>
-        <w:t>DelCustom</w:t>
-      </w:r>
-      <w:proofErr w:type="spellEnd"/>
-      <w:r>
-        <w:rPr>
-          <w:rStyle w:val="a4"/>
-        </w:rPr>
-        <w:t>(</w:t>
-      </w:r>
-      <w:proofErr w:type="spellStart"/>
-      <w:r>
-        <w:rPr>
-          <w:rStyle w:val="a4"/>
-        </w:rPr>
-        <w:t>int</w:t>
-      </w:r>
-      <w:proofErr w:type="spellEnd"/>
-      <w:r>
-        <w:rPr>
-          <w:rStyle w:val="a4"/>
-        </w:rPr>
-        <w:t xml:space="preserve"> </w:t>
-      </w:r>
-      <w:proofErr w:type="spellStart"/>
-      <w:r>
-        <w:rPr>
-          <w:rStyle w:val="a4"/>
-        </w:rPr>
-        <w:t>pos</w:t>
-      </w:r>
-      <w:proofErr w:type="spellEnd"/>
-      <w:r>
-        <w:rPr>
-          <w:rStyle w:val="a4"/>
-        </w:rPr>
-        <w:t>)</w:t>
+      <w:r>
+        <w:rPr>
+          <w:rStyle w:val="a4"/>
+        </w:rPr>
+        <w:t>void DelCustom(int pos)</w:t>
       </w:r>
       <w:r>
         <w:rPr>
@@ -3754,64 +3266,52 @@
         <w:ind w:firstLine="0"/>
         <w:rPr>
           <w:rStyle w:val="a4"/>
+        </w:rPr>
+      </w:pPr>
+      <w:r>
+        <w:rPr>
+          <w:rStyle w:val="a4"/>
+        </w:rPr>
+        <w:t>DelCu</w:t>
+      </w:r>
+      <w:r>
+        <w:t>s</w:t>
+      </w:r>
+      <w:r>
+        <w:rPr>
+          <w:rStyle w:val="a4"/>
+        </w:rPr>
+        <w:t>tom</w:t>
+      </w:r>
+      <w:r>
+        <w:rPr>
+          <w:rStyle w:val="a4"/>
+        </w:rPr>
+        <w:t>(</w:t>
+      </w:r>
+      <w:r>
+        <w:rPr>
+          <w:rStyle w:val="a4"/>
           <w:lang w:val="en-US"/>
         </w:rPr>
-      </w:pPr>
-      <w:proofErr w:type="spellStart"/>
-      <w:proofErr w:type="gramStart"/>
-      <w:r>
-        <w:rPr>
-          <w:rStyle w:val="a4"/>
-        </w:rPr>
-        <w:t>DelCu</w:t>
-      </w:r>
-      <w:r>
-        <w:t>s</w:t>
-      </w:r>
-      <w:r>
-        <w:rPr>
-          <w:rStyle w:val="a4"/>
-        </w:rPr>
-        <w:t>tom</w:t>
-      </w:r>
-      <w:proofErr w:type="spellEnd"/>
+        <w:t>int</w:t>
+      </w:r>
+      <w:r>
+        <w:rPr>
+          <w:rStyle w:val="a4"/>
+        </w:rPr>
+        <w:t xml:space="preserve"> </w:t>
+      </w:r>
       <w:r>
         <w:rPr>
           <w:rStyle w:val="a4"/>
           <w:lang w:val="en-US"/>
         </w:rPr>
-        <w:t>(</w:t>
-      </w:r>
-      <w:proofErr w:type="spellStart"/>
-      <w:proofErr w:type="gramEnd"/>
-      <w:r>
-        <w:rPr>
-          <w:rStyle w:val="a4"/>
-          <w:lang w:val="en-US"/>
-        </w:rPr>
-        <w:t>int</w:t>
-      </w:r>
-      <w:proofErr w:type="spellEnd"/>
-      <w:r>
-        <w:rPr>
-          <w:rStyle w:val="a4"/>
-          <w:lang w:val="en-US"/>
-        </w:rPr>
-        <w:t xml:space="preserve"> </w:t>
-      </w:r>
-      <w:proofErr w:type="spellStart"/>
-      <w:r>
-        <w:rPr>
-          <w:rStyle w:val="a4"/>
-          <w:lang w:val="en-US"/>
-        </w:rPr>
         <w:t>pos</w:t>
       </w:r>
-      <w:proofErr w:type="spellEnd"/>
-      <w:r>
-        <w:rPr>
-          <w:rStyle w:val="a4"/>
-          <w:lang w:val="en-US"/>
+      <w:r>
+        <w:rPr>
+          <w:rStyle w:val="a4"/>
         </w:rPr>
         <w:t>)</w:t>
       </w:r>
@@ -3879,7 +3379,6 @@
         </w:rPr>
         <w:t xml:space="preserve">Если </w:t>
       </w:r>
-      <w:proofErr w:type="gramStart"/>
       <w:r>
         <w:rPr>
           <w:rStyle w:val="a4"/>
@@ -3897,14 +3396,7 @@
         <w:rPr>
           <w:rStyle w:val="a4"/>
         </w:rPr>
-        <w:t>!</w:t>
-      </w:r>
-      <w:proofErr w:type="gramEnd"/>
-      <w:r>
-        <w:rPr>
-          <w:rStyle w:val="a4"/>
-        </w:rPr>
-        <w:t xml:space="preserve">= </w:t>
+        <w:t xml:space="preserve">!= </w:t>
       </w:r>
       <w:r>
         <w:rPr>
@@ -3996,15 +3488,10 @@
         <w:t xml:space="preserve"> </w:t>
       </w:r>
       <w:r>
-        <w:t xml:space="preserve">связанные с указанием позиции, имеют сложность </w:t>
-      </w:r>
-      <w:proofErr w:type="gramStart"/>
-      <w:r>
-        <w:t>О</w:t>
-      </w:r>
-      <w:proofErr w:type="gramEnd"/>
-      <w:r>
-        <w:t>(</w:t>
+        <w:t>связанные с указыва</w:t>
+      </w:r>
+      <w:r>
+        <w:t>нием позиции, имеют сложность О(</w:t>
       </w:r>
       <w:r>
         <w:rPr>
@@ -4012,6 +3499,8 @@
         </w:rPr>
         <w:t>n</w:t>
       </w:r>
+      <w:bookmarkStart w:id="9" w:name="_GoBack"/>
+      <w:bookmarkEnd w:id="9"/>
       <w:r>
         <w:t>).</w:t>
       </w:r>
@@ -4048,7 +3537,7 @@
           <v:shape id="_x0000_i1025" type="#_x0000_t75" style="width:486.75pt;height:2in" o:ole="">
             <v:imagedata r:id="rId9" o:title=""/>
           </v:shape>
-          <o:OLEObject Type="Embed" ProgID="MSGraph.Chart.8" ShapeID="_x0000_i1025" DrawAspect="Content" ObjectID="_1615317393" r:id="rId10">
+          <o:OLEObject Type="Embed" ProgID="MSGraph.Chart.8" ShapeID="_x0000_i1025" DrawAspect="Content" ObjectID="_1616443746" r:id="rId10">
             <o:FieldCodes>\s</o:FieldCodes>
           </o:OLEObject>
         </w:object>
@@ -4083,39 +3572,33 @@
       <w:r>
         <w:t xml:space="preserve">: </w:t>
       </w:r>
-      <w:proofErr w:type="spellStart"/>
       <w:r>
         <w:rPr>
           <w:lang w:val="en-US"/>
         </w:rPr>
         <w:t>Amd</w:t>
       </w:r>
-      <w:proofErr w:type="spellEnd"/>
       <w:r>
         <w:t xml:space="preserve"> </w:t>
       </w:r>
-      <w:proofErr w:type="spellStart"/>
       <w:r>
         <w:rPr>
           <w:lang w:val="en-US"/>
         </w:rPr>
         <w:t>fx</w:t>
       </w:r>
-      <w:proofErr w:type="spellEnd"/>
       <w:r>
         <w:t>-8350</w:t>
       </w:r>
       <w:r>
         <w:t>, 8</w:t>
       </w:r>
-      <w:proofErr w:type="spellStart"/>
       <w:r>
         <w:rPr>
           <w:lang w:val="en-US"/>
         </w:rPr>
         <w:t>gb</w:t>
       </w:r>
-      <w:proofErr w:type="spellEnd"/>
       <w:r>
         <w:t xml:space="preserve"> </w:t>
       </w:r>
@@ -4126,12 +3609,7 @@
     <w:p>
       <w:pPr>
         <w:pStyle w:val="a3"/>
-        <w:rPr>
-          <w:lang w:val="en-US"/>
-        </w:rPr>
-      </w:pPr>
-      <w:bookmarkStart w:id="9" w:name="_GoBack"/>
-      <w:bookmarkEnd w:id="9"/>
+      </w:pPr>
     </w:p>
     <w:p>
       <w:pPr>
@@ -4243,7 +3721,6 @@
           <w:numId w:val="15"/>
         </w:numPr>
       </w:pPr>
-      <w:proofErr w:type="gramStart"/>
       <w:r>
         <w:t>Википедия</w:t>
       </w:r>
@@ -4260,7 +3737,6 @@
           </w:rPr>
           <w:t>https://ru.wikipedia.org/wiki/Связный_список</w:t>
         </w:r>
-        <w:proofErr w:type="gramEnd"/>
       </w:hyperlink>
       <w:r>
         <w:t xml:space="preserve"> (Дата обращения 30.12.2018)</w:t>
@@ -4344,7 +3820,7 @@
           <w:rPr>
             <w:noProof/>
           </w:rPr>
-          <w:t>10</w:t>
+          <w:t>8</w:t>
         </w:r>
         <w:r>
           <w:fldChar w:fldCharType="end"/>
@@ -7909,7 +7385,7 @@
 </file>
 
 <file path=customXml/itemProps1.xml><?xml version="1.0" encoding="utf-8"?>
-<ds:datastoreItem xmlns:ds="http://schemas.openxmlformats.org/officeDocument/2006/customXml" ds:itemID="{12F43F9A-58AB-43E3-A8AC-2D4C75FF737D}">
+<ds:datastoreItem xmlns:ds="http://schemas.openxmlformats.org/officeDocument/2006/customXml" ds:itemID="{1E4DF03D-C5B7-4D22-B43B-B68F015EB436}">
   <ds:schemaRefs>
     <ds:schemaRef ds:uri="http://schemas.openxmlformats.org/officeDocument/2006/bibliography"/>
   </ds:schemaRefs>

</xml_diff>